<commit_message>
Module 6 of course 5
</commit_message>
<xml_diff>
--- a/course 5/module 6/vaibhav dubey_project Summary.docx
+++ b/course 5/module 6/vaibhav dubey_project Summary.docx
@@ -152,7 +152,115 @@
           <w:sz w:val="20"/>
           <w:szCs w:val="20"/>
         </w:rPr>
-        <w:t xml:space="preserve">In the Quote quantity and quantity by location, you can easily see in the map chart that we have derived the locations for zip codes providing information about the quantity ordered and the number of subjobs listed for that particular location. The bubbles in the above visualization shows the bubble chart for the areas by the quantity ordered. In the Lead generation by location and agent visualization, information about the quote price and the quantity by Sales agent for cities like New York, Chicago, Los Angeles and Seattle are displayed. The quote quantity in red denoted the lowest quote percentage for  the particular city. In the Job and Shipment trends to Location, the bar chart displays information about the Ship dates by week for locations on basis of their base price. It is seen that the base price decreases by week in 2014. For Shipment days late, information is displayed about the days the shipment was delayed by for a particular Job Shipment id. </w:t>
+        <w:t>In the</w:t>
+      </w:r>
+      <w:r>
+        <w:rPr>
+          <w:rFonts w:ascii="Segoe UI" w:hAnsi="Segoe UI" w:cs="Segoe UI"/>
+          <w:noProof/>
+          <w:sz w:val="20"/>
+          <w:szCs w:val="20"/>
+        </w:rPr>
+        <w:t xml:space="preserve"> above Dashboard of</w:t>
+      </w:r>
+      <w:r>
+        <w:rPr>
+          <w:rFonts w:ascii="Segoe UI" w:hAnsi="Segoe UI" w:cs="Segoe UI"/>
+          <w:noProof/>
+          <w:sz w:val="20"/>
+          <w:szCs w:val="20"/>
+        </w:rPr>
+        <w:t xml:space="preserve"> Quote quantity and quantity by location, you can easily see in the map chart that we have derived the locations for zip codes</w:t>
+      </w:r>
+      <w:r>
+        <w:rPr>
+          <w:rFonts w:ascii="Segoe UI" w:hAnsi="Segoe UI" w:cs="Segoe UI"/>
+          <w:noProof/>
+          <w:sz w:val="20"/>
+          <w:szCs w:val="20"/>
+        </w:rPr>
+        <w:t xml:space="preserve">, for a given particular location it is providing the information of  quantity ordered and number of subjobs. </w:t>
+      </w:r>
+      <w:r>
+        <w:rPr>
+          <w:rFonts w:ascii="Segoe UI" w:hAnsi="Segoe UI" w:cs="Segoe UI"/>
+          <w:noProof/>
+          <w:sz w:val="20"/>
+          <w:szCs w:val="20"/>
+        </w:rPr>
+        <w:t>In this Dashboard there is bubble chart in which bubble</w:t>
+      </w:r>
+      <w:r>
+        <w:rPr>
+          <w:rFonts w:ascii="Segoe UI" w:hAnsi="Segoe UI" w:cs="Segoe UI"/>
+          <w:noProof/>
+          <w:sz w:val="20"/>
+          <w:szCs w:val="20"/>
+        </w:rPr>
+        <w:t xml:space="preserve"> shows area bu quamtity ordered</w:t>
+      </w:r>
+      <w:r>
+        <w:rPr>
+          <w:rFonts w:ascii="Segoe UI" w:hAnsi="Segoe UI" w:cs="Segoe UI"/>
+          <w:noProof/>
+          <w:sz w:val="20"/>
+          <w:szCs w:val="20"/>
+        </w:rPr>
+        <w:t>.</w:t>
+      </w:r>
+      <w:r>
+        <w:rPr>
+          <w:rFonts w:ascii="Segoe UI" w:hAnsi="Segoe UI" w:cs="Segoe UI"/>
+          <w:noProof/>
+          <w:sz w:val="20"/>
+          <w:szCs w:val="20"/>
+        </w:rPr>
+        <w:t xml:space="preserve"> </w:t>
+      </w:r>
+      <w:r>
+        <w:rPr>
+          <w:rFonts w:ascii="Segoe UI" w:hAnsi="Segoe UI" w:cs="Segoe UI"/>
+          <w:noProof/>
+          <w:sz w:val="20"/>
+          <w:szCs w:val="20"/>
+        </w:rPr>
+        <w:t xml:space="preserve">There is also a visualization of </w:t>
+      </w:r>
+      <w:r>
+        <w:rPr>
+          <w:rFonts w:ascii="Segoe UI" w:hAnsi="Segoe UI" w:cs="Segoe UI"/>
+          <w:noProof/>
+          <w:sz w:val="20"/>
+          <w:szCs w:val="20"/>
+        </w:rPr>
+        <w:t>Lead generation by location and agent</w:t>
+      </w:r>
+      <w:r>
+        <w:rPr>
+          <w:rFonts w:ascii="Segoe UI" w:hAnsi="Segoe UI" w:cs="Segoe UI"/>
+          <w:noProof/>
+          <w:sz w:val="20"/>
+          <w:szCs w:val="20"/>
+        </w:rPr>
+        <w:t>,which depicts information about the Quote price and quantity by Sales agent for cities</w:t>
+      </w:r>
+      <w:r>
+        <w:rPr>
+          <w:rFonts w:ascii="Segoe UI" w:hAnsi="Segoe UI" w:cs="Segoe UI"/>
+          <w:noProof/>
+          <w:sz w:val="20"/>
+          <w:szCs w:val="20"/>
+        </w:rPr>
+        <w:t xml:space="preserve"> .</w:t>
+      </w:r>
+      <w:r>
+        <w:rPr>
+          <w:rFonts w:ascii="Segoe UI" w:hAnsi="Segoe UI" w:cs="Segoe UI"/>
+          <w:noProof/>
+          <w:sz w:val="20"/>
+          <w:szCs w:val="20"/>
+        </w:rPr>
+        <w:t xml:space="preserve">The quote quantity in red denoted the lowest quote percentage for  the particular city. In the Job and Shipment trends to Location, the bar chart displays information about the Ship dates by week for locations on basis of their base price. It is seen that the base price decreases by week in 2014. For Shipment days late, information is displayed about the days the shipment was delayed by for a particular Job Shipment id. </w:t>
       </w:r>
     </w:p>
     <w:p>
@@ -174,41 +282,14 @@
     </w:p>
     <w:p>
       <w:pPr>
-        <w:pStyle w:val="ListParagraph"/>
-        <w:numPr>
-          <w:ilvl w:val="0"/>
-          <w:numId w:val="2"/>
-        </w:numPr>
-        <w:ind w:left="426"/>
-        <w:rPr>
-          <w:rFonts w:ascii="Segoe UI" w:hAnsi="Segoe UI" w:cs="Segoe UI"/>
-          <w:sz w:val="20"/>
-          <w:szCs w:val="20"/>
-        </w:rPr>
-      </w:pPr>
-      <w:r>
-        <w:rPr>
-          <w:rFonts w:ascii="Segoe UI" w:hAnsi="Segoe UI" w:cs="Segoe UI"/>
-          <w:sz w:val="20"/>
-          <w:szCs w:val="20"/>
-        </w:rPr>
-        <w:t>How much revenue does a company generate from its job bookings?</w:t>
-      </w:r>
-    </w:p>
-    <w:p>
-      <w:pPr>
-        <w:pStyle w:val="ListParagraph"/>
-        <w:numPr>
-          <w:ilvl w:val="1"/>
-          <w:numId w:val="2"/>
-        </w:numPr>
-        <w:ind w:left="709" w:hanging="284"/>
-        <w:rPr>
-          <w:rFonts w:ascii="Segoe UI" w:hAnsi="Segoe UI" w:cs="Segoe UI"/>
-          <w:sz w:val="20"/>
-          <w:szCs w:val="20"/>
-        </w:rPr>
-      </w:pPr>
+        <w:rPr>
+          <w:rFonts w:ascii="Segoe UI" w:hAnsi="Segoe UI" w:cs="Segoe UI"/>
+          <w:sz w:val="20"/>
+          <w:szCs w:val="20"/>
+        </w:rPr>
+      </w:pPr>
+      <w:bookmarkStart w:id="0" w:name="_GoBack"/>
+      <w:bookmarkEnd w:id="0"/>
     </w:p>
     <w:p>
       <w:pPr>
@@ -674,7 +755,6 @@
           <w:u w:val="single"/>
         </w:rPr>
       </w:pPr>
-      <w:bookmarkStart w:id="0" w:name="_GoBack"/>
       <w:r>
         <w:rPr>
           <w:rFonts w:ascii="Segoe UI" w:hAnsi="Segoe UI" w:cs="Segoe UI"/>
@@ -727,7 +807,6 @@
           </wp:inline>
         </w:drawing>
       </w:r>
-      <w:bookmarkEnd w:id="0"/>
     </w:p>
     <w:p>
       <w:pPr>
@@ -1242,7 +1321,7 @@
       <w:lvlText w:val="%2."/>
       <w:lvlJc w:val="left"/>
       <w:pPr>
-        <w:ind w:left="1440" w:hanging="360"/>
+        <w:ind w:left="450" w:hanging="360"/>
       </w:pPr>
     </w:lvl>
     <w:lvl w:ilvl="2" w:tplc="4009001B" w:tentative="1">

</xml_diff>